<commit_message>
Did some more stuff
</commit_message>
<xml_diff>
--- a/Concept Doc.docx
+++ b/Concept Doc.docx
@@ -900,7 +900,25 @@
         <w:t xml:space="preserve">Variance is a 3D puzzle game that aims to allow the player to solve varying levels controlled by the player. The game is set in </w:t>
       </w:r>
       <w:r>
-        <w:t>ancient sprawling tunnels with artifacts that change the tunnels around you. The game is set to use WebGL and be played by anyone.</w:t>
+        <w:t xml:space="preserve">ancient sprawling tunnels with artifacts that change the tunnels around you. The game </w:t>
+      </w:r>
+      <w:r>
+        <w:t xml:space="preserve">runs </w:t>
+      </w:r>
+      <w:r>
+        <w:t>us</w:t>
+      </w:r>
+      <w:r>
+        <w:t>ing</w:t>
+      </w:r>
+      <w:r>
+        <w:t xml:space="preserve"> WebGL and</w:t>
+      </w:r>
+      <w:r>
+        <w:t xml:space="preserve"> is appropriate for all audiences while being targeted towards those who enjoy 3D puzzle games</w:t>
+      </w:r>
+      <w:r>
+        <w:t>.</w:t>
       </w:r>
     </w:p>
     <w:p>
@@ -930,6 +948,78 @@
         <w:t>Game Features</w:t>
       </w:r>
       <w:bookmarkEnd w:id="1"/>
+    </w:p>
+    <w:p>
+      <w:pPr>
+        <w:pStyle w:val="ListParagraph"/>
+        <w:numPr>
+          <w:ilvl w:val="0"/>
+          <w:numId w:val="3"/>
+        </w:numPr>
+      </w:pPr>
+      <w:r>
+        <w:t>Hallways that change their destination</w:t>
+      </w:r>
+    </w:p>
+    <w:p>
+      <w:pPr>
+        <w:pStyle w:val="ListParagraph"/>
+        <w:numPr>
+          <w:ilvl w:val="0"/>
+          <w:numId w:val="3"/>
+        </w:numPr>
+      </w:pPr>
+    </w:p>
+    <w:p>
+      <w:r>
+        <w:t>// How to play the game</w:t>
+      </w:r>
+    </w:p>
+    <w:p>
+      <w:r>
+        <w:t xml:space="preserve">Puzzles can be solved by analyzing the environment; doors and other objectives have color markings, and the corresponding orbs must be placed on pedestals to progress. At various points throughout levels invisible portals teleport the player to places that they would not otherwise be able to reach. Portal’s destinations can be controlled by the player by choosing which colored orbs to place on a limited number of pedestals. Hints are located throughout levels and directly or indirectly inform the player on where portals are located and where they will go for a </w:t>
+      </w:r>
+      <w:r>
+        <w:t>given color</w:t>
+      </w:r>
+      <w:r>
+        <w:t>.</w:t>
+      </w:r>
+    </w:p>
+    <w:p/>
+    <w:p>
+      <w:pPr>
+        <w:pStyle w:val="Heading1"/>
+      </w:pPr>
+      <w:bookmarkStart w:id="2" w:name="_Toc146793140"/>
+      <w:r>
+        <w:t>Game Objectives</w:t>
+      </w:r>
+      <w:bookmarkEnd w:id="2"/>
+    </w:p>
+    <w:p>
+      <w:pPr>
+        <w:pStyle w:val="ListParagraph"/>
+        <w:numPr>
+          <w:ilvl w:val="0"/>
+          <w:numId w:val="3"/>
+        </w:numPr>
+      </w:pPr>
+      <w:r>
+        <w:t>Escape each level as quickly as possible.</w:t>
+      </w:r>
+      <w:bookmarkStart w:id="3" w:name="_Toc146793139"/>
+    </w:p>
+    <w:p/>
+    <w:p>
+      <w:pPr>
+        <w:pStyle w:val="Heading1"/>
+      </w:pPr>
+      <w:r>
+        <w:lastRenderedPageBreak/>
+        <w:t>Platform Requirements</w:t>
+      </w:r>
+      <w:bookmarkEnd w:id="3"/>
     </w:p>
     <w:p>
       <w:pPr>
@@ -940,46 +1030,11 @@
         </w:numPr>
       </w:pPr>
       <w:r>
-        <w:t xml:space="preserve">The game </w:t>
-      </w:r>
-      <w:proofErr w:type="gramStart"/>
-      <w:r>
-        <w:t>features</w:t>
-      </w:r>
-      <w:proofErr w:type="gramEnd"/>
-      <w:r>
-        <w:t xml:space="preserve"> </w:t>
-      </w:r>
-    </w:p>
-    <w:p/>
-    <w:p>
-      <w:r>
-        <w:t>// How to play the game</w:t>
-      </w:r>
-    </w:p>
-    <w:p/>
-    <w:p/>
-    <w:p>
-      <w:pPr>
-        <w:pStyle w:val="Heading1"/>
-      </w:pPr>
-      <w:bookmarkStart w:id="2" w:name="_Toc146793140"/>
-      <w:r>
-        <w:t>Game Objectives</w:t>
-      </w:r>
-      <w:bookmarkEnd w:id="2"/>
-    </w:p>
-    <w:p/>
-    <w:p/>
-    <w:p>
-      <w:pPr>
-        <w:pStyle w:val="Heading1"/>
-      </w:pPr>
-      <w:bookmarkStart w:id="3" w:name="_Toc146793139"/>
-      <w:r>
-        <w:t>Platform Requirements</w:t>
-      </w:r>
-      <w:bookmarkEnd w:id="3"/>
+        <w:t>Internet Connection to itech.io</w:t>
+      </w:r>
+      <w:r>
+        <w:t>.</w:t>
+      </w:r>
     </w:p>
     <w:p>
       <w:pPr>
@@ -990,10 +1045,7 @@
         </w:numPr>
       </w:pPr>
       <w:r>
-        <w:t>Internet Connection to itech.io</w:t>
-      </w:r>
-      <w:r>
-        <w:t>.</w:t>
+        <w:t>A browser compatible with WebGL.</w:t>
       </w:r>
     </w:p>
     <w:p>
@@ -1005,61 +1057,50 @@
         </w:numPr>
       </w:pPr>
       <w:r>
-        <w:t>A browser compatible with WebGL.</w:t>
+        <w:t>A m</w:t>
+      </w:r>
+      <w:r>
+        <w:t xml:space="preserve">ouse </w:t>
+      </w:r>
+      <w:r>
+        <w:t xml:space="preserve">and </w:t>
+      </w:r>
+      <w:r>
+        <w:t>keyboard</w:t>
+      </w:r>
+      <w:r>
+        <w:t>.</w:t>
       </w:r>
     </w:p>
     <w:p>
       <w:pPr>
-        <w:pStyle w:val="ListParagraph"/>
-        <w:numPr>
-          <w:ilvl w:val="0"/>
-          <w:numId w:val="2"/>
-        </w:numPr>
-      </w:pPr>
-      <w:r>
-        <w:t>A m</w:t>
-      </w:r>
-      <w:r>
-        <w:t xml:space="preserve">ouse </w:t>
-      </w:r>
-      <w:r>
-        <w:t xml:space="preserve">and </w:t>
-      </w:r>
-      <w:r>
-        <w:t>keyboard</w:t>
-      </w:r>
-      <w:r>
-        <w:t>.</w:t>
-      </w:r>
+        <w:pStyle w:val="Heading1"/>
+      </w:pPr>
+      <w:bookmarkStart w:id="4" w:name="_Toc146793141"/>
+      <w:r>
+        <w:t>Game Synopsis</w:t>
+      </w:r>
+      <w:bookmarkEnd w:id="4"/>
     </w:p>
     <w:p>
-      <w:pPr>
-        <w:pStyle w:val="Heading1"/>
-      </w:pPr>
-      <w:bookmarkStart w:id="4" w:name="_Toc146793141"/>
-      <w:r>
-        <w:lastRenderedPageBreak/>
-        <w:t>Game Synopsis</w:t>
-      </w:r>
-      <w:bookmarkEnd w:id="4"/>
+      <w:r>
+        <w:t xml:space="preserve">The game is set in an ancient underground tunnel system. The player is given little information on their </w:t>
+      </w:r>
+      <w:proofErr w:type="gramStart"/>
+      <w:r>
+        <w:t>characters</w:t>
+      </w:r>
+      <w:proofErr w:type="gramEnd"/>
+      <w:r>
+        <w:t xml:space="preserve"> background.</w:t>
+      </w:r>
     </w:p>
     <w:p/>
     <w:p>
       <w:r>
-        <w:t>puzzle Game</w:t>
+        <w:t>Wiki</w:t>
       </w:r>
     </w:p>
-    <w:p>
-      <w:r>
-        <w:t>- Duplication Volume: Add reference count to objects so there can be multiple colliders on a volume, Move to late update</w:t>
-      </w:r>
-    </w:p>
-    <w:p>
-      <w:r>
-        <w:t>Wiki</w:t>
-      </w:r>
-    </w:p>
-    <w:p/>
     <w:p>
       <w:r>
         <w:t xml:space="preserve">To beat the first level the player must place both blue and green orbs on the pedestals. The player begins with access to the red orb and when placed on the pedestal will open portals that give access to the blue orb. The blue orb is located on the balcony above the exit door in the main room and can be accessed by taking the rightmost hallway closest to the exit door when viewed facing the exit door. The green orb sits </w:t>
@@ -1211,6 +1252,118 @@
     </w:lvl>
   </w:abstractNum>
   <w:abstractNum w:abstractNumId="1" w15:restartNumberingAfterBreak="0">
+    <w:nsid w:val="761E263C"/>
+    <w:multiLevelType w:val="hybridMultilevel"/>
+    <w:tmpl w:val="49A6BC36"/>
+    <w:lvl w:ilvl="0" w:tplc="DAD8240C">
+      <w:numFmt w:val="bullet"/>
+      <w:lvlText w:val=""/>
+      <w:lvlJc w:val="left"/>
+      <w:pPr>
+        <w:ind w:left="720" w:hanging="360"/>
+      </w:pPr>
+      <w:rPr>
+        <w:rFonts w:ascii="Symbol" w:eastAsiaTheme="minorHAnsi" w:hAnsi="Symbol" w:cstheme="minorBidi" w:hint="default"/>
+      </w:rPr>
+    </w:lvl>
+    <w:lvl w:ilvl="1" w:tplc="04090003" w:tentative="1">
+      <w:start w:val="1"/>
+      <w:numFmt w:val="bullet"/>
+      <w:lvlText w:val="o"/>
+      <w:lvlJc w:val="left"/>
+      <w:pPr>
+        <w:ind w:left="1440" w:hanging="360"/>
+      </w:pPr>
+      <w:rPr>
+        <w:rFonts w:ascii="Courier New" w:hAnsi="Courier New" w:cs="Courier New" w:hint="default"/>
+      </w:rPr>
+    </w:lvl>
+    <w:lvl w:ilvl="2" w:tplc="04090005" w:tentative="1">
+      <w:start w:val="1"/>
+      <w:numFmt w:val="bullet"/>
+      <w:lvlText w:val=""/>
+      <w:lvlJc w:val="left"/>
+      <w:pPr>
+        <w:ind w:left="2160" w:hanging="360"/>
+      </w:pPr>
+      <w:rPr>
+        <w:rFonts w:ascii="Wingdings" w:hAnsi="Wingdings" w:hint="default"/>
+      </w:rPr>
+    </w:lvl>
+    <w:lvl w:ilvl="3" w:tplc="04090001" w:tentative="1">
+      <w:start w:val="1"/>
+      <w:numFmt w:val="bullet"/>
+      <w:lvlText w:val=""/>
+      <w:lvlJc w:val="left"/>
+      <w:pPr>
+        <w:ind w:left="2880" w:hanging="360"/>
+      </w:pPr>
+      <w:rPr>
+        <w:rFonts w:ascii="Symbol" w:hAnsi="Symbol" w:hint="default"/>
+      </w:rPr>
+    </w:lvl>
+    <w:lvl w:ilvl="4" w:tplc="04090003" w:tentative="1">
+      <w:start w:val="1"/>
+      <w:numFmt w:val="bullet"/>
+      <w:lvlText w:val="o"/>
+      <w:lvlJc w:val="left"/>
+      <w:pPr>
+        <w:ind w:left="3600" w:hanging="360"/>
+      </w:pPr>
+      <w:rPr>
+        <w:rFonts w:ascii="Courier New" w:hAnsi="Courier New" w:cs="Courier New" w:hint="default"/>
+      </w:rPr>
+    </w:lvl>
+    <w:lvl w:ilvl="5" w:tplc="04090005" w:tentative="1">
+      <w:start w:val="1"/>
+      <w:numFmt w:val="bullet"/>
+      <w:lvlText w:val=""/>
+      <w:lvlJc w:val="left"/>
+      <w:pPr>
+        <w:ind w:left="4320" w:hanging="360"/>
+      </w:pPr>
+      <w:rPr>
+        <w:rFonts w:ascii="Wingdings" w:hAnsi="Wingdings" w:hint="default"/>
+      </w:rPr>
+    </w:lvl>
+    <w:lvl w:ilvl="6" w:tplc="04090001" w:tentative="1">
+      <w:start w:val="1"/>
+      <w:numFmt w:val="bullet"/>
+      <w:lvlText w:val=""/>
+      <w:lvlJc w:val="left"/>
+      <w:pPr>
+        <w:ind w:left="5040" w:hanging="360"/>
+      </w:pPr>
+      <w:rPr>
+        <w:rFonts w:ascii="Symbol" w:hAnsi="Symbol" w:hint="default"/>
+      </w:rPr>
+    </w:lvl>
+    <w:lvl w:ilvl="7" w:tplc="04090003" w:tentative="1">
+      <w:start w:val="1"/>
+      <w:numFmt w:val="bullet"/>
+      <w:lvlText w:val="o"/>
+      <w:lvlJc w:val="left"/>
+      <w:pPr>
+        <w:ind w:left="5760" w:hanging="360"/>
+      </w:pPr>
+      <w:rPr>
+        <w:rFonts w:ascii="Courier New" w:hAnsi="Courier New" w:cs="Courier New" w:hint="default"/>
+      </w:rPr>
+    </w:lvl>
+    <w:lvl w:ilvl="8" w:tplc="04090005" w:tentative="1">
+      <w:start w:val="1"/>
+      <w:numFmt w:val="bullet"/>
+      <w:lvlText w:val=""/>
+      <w:lvlJc w:val="left"/>
+      <w:pPr>
+        <w:ind w:left="6480" w:hanging="360"/>
+      </w:pPr>
+      <w:rPr>
+        <w:rFonts w:ascii="Wingdings" w:hAnsi="Wingdings" w:hint="default"/>
+      </w:rPr>
+    </w:lvl>
+  </w:abstractNum>
+  <w:abstractNum w:abstractNumId="2" w15:restartNumberingAfterBreak="0">
     <w:nsid w:val="7BDC0367"/>
     <w:multiLevelType w:val="hybridMultilevel"/>
     <w:tmpl w:val="D9C045EC"/>
@@ -1323,10 +1476,13 @@
     </w:lvl>
   </w:abstractNum>
   <w:num w:numId="1" w16cid:durableId="1742866199">
-    <w:abstractNumId w:val="1"/>
+    <w:abstractNumId w:val="2"/>
   </w:num>
   <w:num w:numId="2" w16cid:durableId="393742268">
     <w:abstractNumId w:val="0"/>
+  </w:num>
+  <w:num w:numId="3" w16cid:durableId="592279482">
+    <w:abstractNumId w:val="1"/>
   </w:num>
 </w:numbering>
 </file>

</xml_diff>

<commit_message>
Quality of Life Improvements
</commit_message>
<xml_diff>
--- a/Concept Doc.docx
+++ b/Concept Doc.docx
@@ -977,13 +977,63 @@
     </w:p>
     <w:p>
       <w:r>
-        <w:t xml:space="preserve">Puzzles can be solved by analyzing the environment; doors and other objectives have color markings, and the corresponding orbs must be placed on pedestals to progress. At various points throughout levels invisible portals teleport the player to places that they would not otherwise be able to reach. Portal’s destinations can be controlled by the player by choosing which colored orbs to place on a limited number of pedestals. Hints are located throughout levels and directly or indirectly inform the player on where portals are located and where they will go for a </w:t>
-      </w:r>
-      <w:r>
-        <w:t>given color</w:t>
-      </w:r>
-      <w:r>
-        <w:t>.</w:t>
+        <w:rPr>
+          <w:noProof/>
+        </w:rPr>
+        <w:lastRenderedPageBreak/>
+        <w:drawing>
+          <wp:inline distT="0" distB="0" distL="0" distR="0" wp14:anchorId="64787904" wp14:editId="504FDF25">
+            <wp:extent cx="5943600" cy="3683635"/>
+            <wp:effectExtent l="0" t="0" r="0" b="0"/>
+            <wp:docPr id="1266251354" name="Picture 1" descr="A video game screen with a room with columns and lights&#10;&#10;Description automatically generated"/>
+            <wp:cNvGraphicFramePr>
+              <a:graphicFrameLocks xmlns:a="http://schemas.openxmlformats.org/drawingml/2006/main" noChangeAspect="1"/>
+            </wp:cNvGraphicFramePr>
+            <a:graphic xmlns:a="http://schemas.openxmlformats.org/drawingml/2006/main">
+              <a:graphicData uri="http://schemas.openxmlformats.org/drawingml/2006/picture">
+                <pic:pic xmlns:pic="http://schemas.openxmlformats.org/drawingml/2006/picture">
+                  <pic:nvPicPr>
+                    <pic:cNvPr id="1266251354" name="Picture 1" descr="A video game screen with a room with columns and lights&#10;&#10;Description automatically generated"/>
+                    <pic:cNvPicPr>
+                      <a:picLocks noChangeAspect="1" noChangeArrowheads="1"/>
+                    </pic:cNvPicPr>
+                  </pic:nvPicPr>
+                  <pic:blipFill>
+                    <a:blip r:embed="rId7">
+                      <a:extLst>
+                        <a:ext uri="{28A0092B-C50C-407E-A947-70E740481C1C}">
+                          <a14:useLocalDpi xmlns:a14="http://schemas.microsoft.com/office/drawing/2010/main" val="0"/>
+                        </a:ext>
+                      </a:extLst>
+                    </a:blip>
+                    <a:srcRect/>
+                    <a:stretch>
+                      <a:fillRect/>
+                    </a:stretch>
+                  </pic:blipFill>
+                  <pic:spPr bwMode="auto">
+                    <a:xfrm>
+                      <a:off x="0" y="0"/>
+                      <a:ext cx="5943600" cy="3683635"/>
+                    </a:xfrm>
+                    <a:prstGeom prst="rect">
+                      <a:avLst/>
+                    </a:prstGeom>
+                    <a:noFill/>
+                    <a:ln>
+                      <a:noFill/>
+                    </a:ln>
+                  </pic:spPr>
+                </pic:pic>
+              </a:graphicData>
+            </a:graphic>
+          </wp:inline>
+        </w:drawing>
+      </w:r>
+    </w:p>
+    <w:p>
+      <w:r>
+        <w:t>Puzzles can be solved by analyzing the environment; doors and other objectives have color markings, and the corresponding orbs must be placed on pedestals to progress. At various points throughout levels invisible portals teleport the player to places that they would not otherwise be able to reach. Portal’s destinations can be controlled by the player by choosing which colored orbs to place on a limited number of pedestals. Hints are located throughout levels and directly or indirectly inform the player on where portals are located and where they will go for a given color.</w:t>
       </w:r>
     </w:p>
     <w:p/>
@@ -1016,7 +1066,6 @@
         <w:pStyle w:val="Heading1"/>
       </w:pPr>
       <w:r>
-        <w:lastRenderedPageBreak/>
         <w:t>Platform Requirements</w:t>
       </w:r>
       <w:bookmarkEnd w:id="3"/>
@@ -1098,6 +1147,7 @@
     <w:p/>
     <w:p>
       <w:r>
+        <w:lastRenderedPageBreak/>
         <w:t>Wiki</w:t>
       </w:r>
     </w:p>
@@ -1125,6 +1175,7 @@
       </w:r>
       <w:proofErr w:type="gramEnd"/>
     </w:p>
+    <w:p/>
     <w:sectPr>
       <w:pgSz w:w="12240" w:h="15840"/>
       <w:pgMar w:top="1440" w:right="1440" w:bottom="1440" w:left="1440" w:header="720" w:footer="720" w:gutter="0"/>

</xml_diff>